<commit_message>
added link to an article
</commit_message>
<xml_diff>
--- a/Lab02/reports/DM_lab2_Teslin.docx
+++ b/Lab02/reports/DM_lab2_Teslin.docx
@@ -7112,26 +7112,50 @@
           <w:lang w:eastAsia="ru-RU"/>
         </w:rPr>
       </w:pPr>
-      <w:r>
-        <w:rPr>
-          <w:rFonts w:ascii="Bodoni" w:hAnsi="Bodoni"/>
-          <w:sz w:val="28"/>
-          <w:szCs w:val="28"/>
-          <w:lang w:eastAsia="ru-RU"/>
-        </w:rPr>
-        <w:t xml:space="preserve">Алгоритм </w:t>
-      </w:r>
-      <w:r>
-        <w:rPr>
-          <w:rFonts w:ascii="Bodoni" w:hAnsi="Bodoni"/>
-          <w:b/>
-          <w:bCs/>
-          <w:sz w:val="28"/>
-          <w:szCs w:val="28"/>
-          <w:lang w:eastAsia="ru-RU"/>
-        </w:rPr>
-        <w:t>VF2</w:t>
-      </w:r>
+      <w:hyperlink r:id="rId8" w:history="1">
+        <w:r>
+          <w:rPr>
+            <w:rStyle w:val="af"/>
+            <w:rFonts w:ascii="Bodoni" w:hAnsi="Bodoni"/>
+            <w:sz w:val="28"/>
+            <w:szCs w:val="28"/>
+            <w:lang w:eastAsia="ru-RU"/>
+          </w:rPr>
+          <w:t>Алго</w:t>
+        </w:r>
+        <w:r>
+          <w:rPr>
+            <w:rStyle w:val="af"/>
+            <w:rFonts w:ascii="Bodoni" w:hAnsi="Bodoni"/>
+            <w:sz w:val="28"/>
+            <w:szCs w:val="28"/>
+            <w:lang w:eastAsia="ru-RU"/>
+          </w:rPr>
+          <w:t>р</w:t>
+        </w:r>
+        <w:r>
+          <w:rPr>
+            <w:rStyle w:val="af"/>
+            <w:rFonts w:ascii="Bodoni" w:hAnsi="Bodoni"/>
+            <w:sz w:val="28"/>
+            <w:szCs w:val="28"/>
+            <w:lang w:eastAsia="ru-RU"/>
+          </w:rPr>
+          <w:t xml:space="preserve">итм </w:t>
+        </w:r>
+        <w:r>
+          <w:rPr>
+            <w:rStyle w:val="af"/>
+            <w:rFonts w:ascii="Bodoni" w:hAnsi="Bodoni"/>
+            <w:b/>
+            <w:bCs/>
+            <w:sz w:val="28"/>
+            <w:szCs w:val="28"/>
+            <w:lang w:eastAsia="ru-RU"/>
+          </w:rPr>
+          <w:t>VF2</w:t>
+        </w:r>
+      </w:hyperlink>
       <w:r>
         <w:rPr>
           <w:rFonts w:ascii="Bodoni" w:hAnsi="Bodoni"/>
@@ -7354,7 +7378,7 @@
           <w:rFonts w:ascii="Bodoni" w:hAnsi="Bodoni"/>
           <w:sz w:val="28"/>
           <w:szCs w:val="28"/>
-          <w:lang w:val="en-US" w:eastAsia="ru-RU"/>
+          <w:lang w:eastAsia="ru-RU"/>
         </w:rPr>
       </w:pPr>
       <w:r>
@@ -10632,23 +10656,7 @@
           <w:szCs w:val="28"/>
         </w:rPr>
         <w:lastRenderedPageBreak/>
-        <w:t>неориентированных</w:t>
-      </w:r>
-      <w:r>
-        <w:rPr>
-          <w:rFonts w:ascii="Bodoni" w:hAnsi="Bodoni"/>
-          <w:sz w:val="28"/>
-          <w:szCs w:val="28"/>
-        </w:rPr>
-        <w:t xml:space="preserve"> </w:t>
-      </w:r>
-      <w:r>
-        <w:rPr>
-          <w:rFonts w:ascii="Bodoni" w:hAnsi="Bodoni"/>
-          <w:sz w:val="28"/>
-          <w:szCs w:val="28"/>
-        </w:rPr>
-        <w:t>гра</w:t>
+        <w:t>неориентированных гра</w:t>
       </w:r>
       <w:r>
         <w:rPr>
@@ -10664,23 +10672,7 @@
           <w:sz w:val="28"/>
           <w:szCs w:val="28"/>
         </w:rPr>
-        <w:t>ов.</w:t>
-      </w:r>
-      <w:r>
-        <w:rPr>
-          <w:rFonts w:ascii="Bodoni" w:hAnsi="Bodoni"/>
-          <w:sz w:val="28"/>
-          <w:szCs w:val="28"/>
-        </w:rPr>
-        <w:t xml:space="preserve"> </w:t>
-      </w:r>
-      <w:r>
-        <w:rPr>
-          <w:rFonts w:ascii="Bodoni" w:hAnsi="Bodoni"/>
-          <w:sz w:val="28"/>
-          <w:szCs w:val="28"/>
-        </w:rPr>
-        <w:t xml:space="preserve">Эффективность его работы существенно зависит от </w:t>
+        <w:t xml:space="preserve">ов. Эффективность его работы существенно зависит от </w:t>
       </w:r>
       <w:r>
         <w:rPr>
@@ -12390,15 +12382,7 @@
             <w:sz w:val="28"/>
             <w:szCs w:val="28"/>
           </w:rPr>
-          <m:t xml:space="preserve">  !</m:t>
-        </m:r>
-        <m:r>
-          <w:rPr>
-            <w:rFonts w:ascii="Cambria Math" w:hAnsi="Cambria Math"/>
-            <w:sz w:val="28"/>
-            <w:szCs w:val="28"/>
-          </w:rPr>
-          <m:t>=</m:t>
+          <m:t xml:space="preserve">  !=</m:t>
         </m:r>
         <m:sSub>
           <m:sSubPr>
@@ -12418,15 +12402,7 @@
                 <w:sz w:val="28"/>
                 <w:szCs w:val="28"/>
               </w:rPr>
-              <m:t xml:space="preserve"> </m:t>
-            </m:r>
-            <m:r>
-              <w:rPr>
-                <w:rFonts w:ascii="Cambria Math" w:hAnsi="Cambria Math"/>
-                <w:sz w:val="28"/>
-                <w:szCs w:val="28"/>
-              </w:rPr>
-              <m:t>G</m:t>
+              <m:t xml:space="preserve"> G</m:t>
             </m:r>
           </m:e>
           <m:sub>
@@ -12921,7 +12897,7 @@
                     </pic:cNvPicPr>
                   </pic:nvPicPr>
                   <pic:blipFill>
-                    <a:blip r:embed="rId8" cstate="print">
+                    <a:blip r:embed="rId9" cstate="print">
                       <a:extLst>
                         <a:ext uri="{28A0092B-C50C-407E-A947-70E740481C1C}">
                           <a14:useLocalDpi xmlns:a14="http://schemas.microsoft.com/office/drawing/2010/main" val="0"/>
@@ -13451,7 +13427,7 @@
                     </pic:cNvPicPr>
                   </pic:nvPicPr>
                   <pic:blipFill>
-                    <a:blip r:embed="rId9" cstate="print">
+                    <a:blip r:embed="rId10" cstate="print">
                       <a:extLst>
                         <a:ext uri="{28A0092B-C50C-407E-A947-70E740481C1C}">
                           <a14:useLocalDpi xmlns:a14="http://schemas.microsoft.com/office/drawing/2010/main" val="0"/>
@@ -14275,7 +14251,7 @@
                     </pic:cNvPicPr>
                   </pic:nvPicPr>
                   <pic:blipFill>
-                    <a:blip r:embed="rId10" cstate="print">
+                    <a:blip r:embed="rId11" cstate="print">
                       <a:extLst>
                         <a:ext uri="{28A0092B-C50C-407E-A947-70E740481C1C}">
                           <a14:useLocalDpi xmlns:a14="http://schemas.microsoft.com/office/drawing/2010/main" val="0"/>
@@ -21675,7 +21651,7 @@
           <w:color w:val="000000" w:themeColor="text1"/>
           <w:sz w:val="20"/>
           <w:szCs w:val="20"/>
-          <w:lang w:val="en-US" w:eastAsia="ru-RU"/>
+          <w:lang w:eastAsia="ru-RU"/>
         </w:rPr>
       </w:pPr>
       <w:r>
@@ -21698,7 +21674,7 @@
           <w:color w:val="000000" w:themeColor="text1"/>
           <w:sz w:val="20"/>
           <w:szCs w:val="20"/>
-          <w:lang w:val="en-US" w:eastAsia="ru-RU"/>
+          <w:lang w:eastAsia="ru-RU"/>
         </w:rPr>
         <w:t>*</w:t>
       </w:r>
@@ -21708,9 +21684,19 @@
           <w:color w:val="000000" w:themeColor="text1"/>
           <w:sz w:val="20"/>
           <w:szCs w:val="20"/>
-          <w:lang w:val="en-US" w:eastAsia="ru-RU"/>
-        </w:rPr>
-        <w:t xml:space="preserve"> @return</w:t>
+          <w:lang w:eastAsia="ru-RU"/>
+        </w:rPr>
+        <w:t xml:space="preserve"> @</w:t>
+      </w:r>
+      <w:r>
+        <w:rPr>
+          <w:rFonts w:ascii="Courier New" w:hAnsi="Courier New" w:cs="Courier New"/>
+          <w:color w:val="000000" w:themeColor="text1"/>
+          <w:sz w:val="20"/>
+          <w:szCs w:val="20"/>
+          <w:lang w:val="en-US" w:eastAsia="ru-RU"/>
+        </w:rPr>
+        <w:t>return</w:t>
       </w:r>
     </w:p>
     <w:p>
@@ -21741,16 +21727,16 @@
           <w:color w:val="000000" w:themeColor="text1"/>
           <w:sz w:val="20"/>
           <w:szCs w:val="20"/>
-          <w:lang w:val="en-US" w:eastAsia="ru-RU"/>
-        </w:rPr>
-      </w:pPr>
-      <w:r>
-        <w:rPr>
-          <w:rFonts w:ascii="Courier New" w:hAnsi="Courier New" w:cs="Courier New"/>
-          <w:color w:val="000000" w:themeColor="text1"/>
-          <w:sz w:val="20"/>
-          <w:szCs w:val="20"/>
-          <w:lang w:val="en-US" w:eastAsia="ru-RU"/>
+          <w:lang w:eastAsia="ru-RU"/>
+        </w:rPr>
+      </w:pPr>
+      <w:r>
+        <w:rPr>
+          <w:rFonts w:ascii="Courier New" w:hAnsi="Courier New" w:cs="Courier New"/>
+          <w:color w:val="000000" w:themeColor="text1"/>
+          <w:sz w:val="20"/>
+          <w:szCs w:val="20"/>
+          <w:lang w:eastAsia="ru-RU"/>
         </w:rPr>
         <w:t xml:space="preserve"> </w:t>
       </w:r>
@@ -21764,7 +21750,7 @@
           <w:color w:val="000000" w:themeColor="text1"/>
           <w:sz w:val="20"/>
           <w:szCs w:val="20"/>
-          <w:lang w:val="en-US" w:eastAsia="ru-RU"/>
+          <w:lang w:eastAsia="ru-RU"/>
         </w:rPr>
         <w:t>*</w:t>
       </w:r>
@@ -21806,7 +21792,7 @@
           <w:color w:val="000000" w:themeColor="text1"/>
           <w:sz w:val="20"/>
           <w:szCs w:val="20"/>
-          <w:lang w:val="en-US" w:eastAsia="ru-RU"/>
+          <w:lang w:eastAsia="ru-RU"/>
         </w:rPr>
         <w:t xml:space="preserve"> </w:t>
       </w:r>
@@ -30057,7 +30043,7 @@
           <w:color w:val="000000" w:themeColor="text1"/>
           <w:sz w:val="20"/>
           <w:szCs w:val="20"/>
-          <w:lang w:eastAsia="ru-RU"/>
+          <w:lang w:val="en-US" w:eastAsia="ru-RU"/>
         </w:rPr>
       </w:pPr>
       <w:r>
@@ -30070,7 +30056,6 @@
         </w:rPr>
         <w:t xml:space="preserve">        </w:t>
       </w:r>
-      <w:proofErr w:type="spellStart"/>
       <w:r>
         <w:rPr>
           <w:rFonts w:ascii="Courier New" w:hAnsi="Courier New" w:cs="Courier New"/>
@@ -30079,18 +30064,17 @@
           <w:color w:val="000000" w:themeColor="text1"/>
           <w:sz w:val="20"/>
           <w:szCs w:val="20"/>
-          <w:lang w:eastAsia="ru-RU"/>
+          <w:lang w:val="en-US" w:eastAsia="ru-RU"/>
         </w:rPr>
         <w:t>return</w:t>
       </w:r>
-      <w:proofErr w:type="spellEnd"/>
-      <w:r>
-        <w:rPr>
-          <w:rFonts w:ascii="Courier New" w:hAnsi="Courier New" w:cs="Courier New"/>
-          <w:color w:val="000000" w:themeColor="text1"/>
-          <w:sz w:val="20"/>
-          <w:szCs w:val="20"/>
-          <w:lang w:eastAsia="ru-RU"/>
+      <w:r>
+        <w:rPr>
+          <w:rFonts w:ascii="Courier New" w:hAnsi="Courier New" w:cs="Courier New"/>
+          <w:color w:val="000000" w:themeColor="text1"/>
+          <w:sz w:val="20"/>
+          <w:szCs w:val="20"/>
+          <w:lang w:val="en-US" w:eastAsia="ru-RU"/>
         </w:rPr>
         <w:t xml:space="preserve"> 1;</w:t>
       </w:r>
@@ -30123,16 +30107,16 @@
           <w:color w:val="000000" w:themeColor="text1"/>
           <w:sz w:val="20"/>
           <w:szCs w:val="20"/>
-          <w:lang w:eastAsia="ru-RU"/>
-        </w:rPr>
-      </w:pPr>
-      <w:r>
-        <w:rPr>
-          <w:rFonts w:ascii="Courier New" w:hAnsi="Courier New" w:cs="Courier New"/>
-          <w:color w:val="000000" w:themeColor="text1"/>
-          <w:sz w:val="20"/>
-          <w:szCs w:val="20"/>
-          <w:lang w:eastAsia="ru-RU"/>
+          <w:lang w:val="en-US" w:eastAsia="ru-RU"/>
+        </w:rPr>
+      </w:pPr>
+      <w:r>
+        <w:rPr>
+          <w:rFonts w:ascii="Courier New" w:hAnsi="Courier New" w:cs="Courier New"/>
+          <w:color w:val="000000" w:themeColor="text1"/>
+          <w:sz w:val="20"/>
+          <w:szCs w:val="20"/>
+          <w:lang w:val="en-US" w:eastAsia="ru-RU"/>
         </w:rPr>
         <w:t xml:space="preserve">    }</w:t>
       </w:r>
@@ -30165,7 +30149,7 @@
           <w:color w:val="000000" w:themeColor="text1"/>
           <w:sz w:val="20"/>
           <w:szCs w:val="20"/>
-          <w:lang w:eastAsia="ru-RU"/>
+          <w:lang w:val="en-US" w:eastAsia="ru-RU"/>
         </w:rPr>
       </w:pPr>
     </w:p>
@@ -30197,40 +30181,18 @@
           <w:color w:val="000000" w:themeColor="text1"/>
           <w:sz w:val="20"/>
           <w:szCs w:val="20"/>
-          <w:lang w:eastAsia="ru-RU"/>
-        </w:rPr>
-      </w:pPr>
-      <w:r>
-        <w:rPr>
-          <w:rFonts w:ascii="Courier New" w:hAnsi="Courier New" w:cs="Courier New"/>
-          <w:color w:val="000000" w:themeColor="text1"/>
-          <w:sz w:val="20"/>
-          <w:szCs w:val="20"/>
-          <w:lang w:eastAsia="ru-RU"/>
-        </w:rPr>
-        <w:t xml:space="preserve">    </w:t>
-      </w:r>
-      <w:proofErr w:type="spellStart"/>
-      <w:r>
-        <w:rPr>
-          <w:rFonts w:ascii="Courier New" w:hAnsi="Courier New" w:cs="Courier New"/>
-          <w:color w:val="000000" w:themeColor="text1"/>
-          <w:sz w:val="20"/>
-          <w:szCs w:val="20"/>
-          <w:lang w:eastAsia="ru-RU"/>
-        </w:rPr>
-        <w:t>int</w:t>
-      </w:r>
-      <w:proofErr w:type="spellEnd"/>
-      <w:r>
-        <w:rPr>
-          <w:rFonts w:ascii="Courier New" w:hAnsi="Courier New" w:cs="Courier New"/>
-          <w:color w:val="000000" w:themeColor="text1"/>
-          <w:sz w:val="20"/>
-          <w:szCs w:val="20"/>
-          <w:lang w:eastAsia="ru-RU"/>
-        </w:rPr>
-        <w:t xml:space="preserve"> n;</w:t>
+          <w:lang w:val="en-US" w:eastAsia="ru-RU"/>
+        </w:rPr>
+      </w:pPr>
+      <w:r>
+        <w:rPr>
+          <w:rFonts w:ascii="Courier New" w:hAnsi="Courier New" w:cs="Courier New"/>
+          <w:color w:val="000000" w:themeColor="text1"/>
+          <w:sz w:val="20"/>
+          <w:szCs w:val="20"/>
+          <w:lang w:val="en-US" w:eastAsia="ru-RU"/>
+        </w:rPr>
+        <w:t xml:space="preserve">    int n;</w:t>
       </w:r>
     </w:p>
     <w:p>
@@ -30270,7 +30232,7 @@
           <w:color w:val="000000" w:themeColor="text1"/>
           <w:sz w:val="20"/>
           <w:szCs w:val="20"/>
-          <w:lang w:eastAsia="ru-RU"/>
+          <w:lang w:val="en-US" w:eastAsia="ru-RU"/>
         </w:rPr>
         <w:t xml:space="preserve">    </w:t>
       </w:r>
@@ -33578,7 +33540,7 @@
       </w:pPr>
     </w:p>
     <w:sectPr>
-      <w:footerReference w:type="default" r:id="rId11"/>
+      <w:footerReference w:type="default" r:id="rId12"/>
       <w:pgSz w:w="11906" w:h="16838"/>
       <w:pgMar w:top="1134" w:right="1134" w:bottom="1134" w:left="1134" w:header="708" w:footer="708" w:gutter="0"/>
       <w:cols w:space="708"/>
@@ -42314,6 +42276,7 @@
   <w:style w:type="character" w:default="1" w:styleId="a0">
     <w:name w:val="Default Paragraph Font"/>
     <w:uiPriority w:val="1"/>
+    <w:semiHidden/>
     <w:unhideWhenUsed/>
   </w:style>
   <w:style w:type="table" w:default="1" w:styleId="a1">
@@ -43155,6 +43118,30 @@
       <w:color w:val="404040" w:themeColor="text1" w:themeTint="BF"/>
     </w:rPr>
   </w:style>
+  <w:style w:type="character" w:styleId="aff">
+    <w:name w:val="Unresolved Mention"/>
+    <w:basedOn w:val="a0"/>
+    <w:uiPriority w:val="99"/>
+    <w:semiHidden/>
+    <w:unhideWhenUsed/>
+    <w:rsid w:val="00E22F9E"/>
+    <w:rPr>
+      <w:color w:val="605E5C"/>
+      <w:shd w:val="clear" w:color="auto" w:fill="E1DFDD"/>
+    </w:rPr>
+  </w:style>
+  <w:style w:type="character" w:styleId="aff0">
+    <w:name w:val="FollowedHyperlink"/>
+    <w:basedOn w:val="a0"/>
+    <w:uiPriority w:val="99"/>
+    <w:semiHidden/>
+    <w:unhideWhenUsed/>
+    <w:rsid w:val="00E22F9E"/>
+    <w:rPr>
+      <w:color w:val="96607D" w:themeColor="followedHyperlink"/>
+      <w:u w:val="single"/>
+    </w:rPr>
+  </w:style>
 </w:styles>
 </file>
 

</xml_diff>